<commit_message>
Update Twisted Worlds Postmortem - Sean Turner.docx
</commit_message>
<xml_diff>
--- a/Postmortems/Twisted Worlds Postmortem - Sean Turner.docx
+++ b/Postmortems/Twisted Worlds Postmortem - Sean Turner.docx
@@ -281,7 +281,15 @@
               <w:pStyle w:val="Normal1"/>
             </w:pPr>
             <w:r>
-              <w:t xml:space="preserve">Although the game was not finished and is lacking polish in some areas, I believe it was reasonably scoped for a 12-week project. Delays in production arose from unpredictable bugs and complications which we could not have accounted for from the outset. The MVP was playtest-ready with some weeks remaining, so we were able to begin playtests and receive feedback. Unfortunately, some technical issues took dev time away from iterating based on that feedback. </w:t>
+              <w:t xml:space="preserve">Although the game was not finished and is lacking polish in some areas, I believe it was </w:t>
+            </w:r>
+            <w:r>
+              <w:t xml:space="preserve">mostly </w:t>
+            </w:r>
+            <w:bookmarkStart w:id="0" w:name="_GoBack"/>
+            <w:bookmarkEnd w:id="0"/>
+            <w:r>
+              <w:t xml:space="preserve">reasonably scoped for a 12-week project. Delays in production arose from unpredictable bugs and complications which we could not have accounted for from the outset. The MVP was playtest-ready with some weeks remaining, so we were able to begin playtests and receive feedback. Unfortunately, some technical issues took dev time away from iterating based on that feedback. </w:t>
             </w:r>
             <w:r>
               <w:t>If we had been able to iterate more, it</w:t>
@@ -667,8 +675,6 @@
         </w:rPr>
         <w:t>Asset List</w:t>
       </w:r>
-      <w:bookmarkStart w:id="0" w:name="_GoBack"/>
-      <w:bookmarkEnd w:id="0"/>
     </w:p>
     <w:p>
       <w:pPr>

</xml_diff>